<commit_message>
Fixed some text + updated word document + code review for 1.3.
</commit_message>
<xml_diff>
--- a/Documents/Projet Android.docx
+++ b/Documents/Projet Android.docx
@@ -207,7 +207,21 @@
         <w:rPr>
           <w:lang w:val="fr-FR"/>
         </w:rPr>
-        <w:t xml:space="preserve"> disponible publiquement sur Github : </w:t>
+        <w:t xml:space="preserve"> disponible publiquement sur </w:t>
+      </w:r>
+      <w:proofErr w:type="spellStart"/>
+      <w:r>
+        <w:rPr>
+          <w:lang w:val="fr-FR"/>
+        </w:rPr>
+        <w:t>Github</w:t>
+      </w:r>
+      <w:proofErr w:type="spellEnd"/>
+      <w:r>
+        <w:rPr>
+          <w:lang w:val="fr-FR"/>
+        </w:rPr>
+        <w:t xml:space="preserve"> : </w:t>
       </w:r>
       <w:hyperlink r:id="rId8" w:history="1">
         <w:r>
@@ -436,8 +450,23 @@
         <w:rPr>
           <w:lang w:val="fr-FR"/>
         </w:rPr>
-        <w:t>Lors d’un appui long sur une phrase de la liste, une popup (</w:t>
-      </w:r>
+        <w:t xml:space="preserve">Lors d’un appui long sur une phrase de la liste, une </w:t>
+      </w:r>
+      <w:proofErr w:type="spellStart"/>
+      <w:r>
+        <w:rPr>
+          <w:lang w:val="fr-FR"/>
+        </w:rPr>
+        <w:t>popup</w:t>
+      </w:r>
+      <w:proofErr w:type="spellEnd"/>
+      <w:r>
+        <w:rPr>
+          <w:lang w:val="fr-FR"/>
+        </w:rPr>
+        <w:t xml:space="preserve"> (</w:t>
+      </w:r>
+      <w:proofErr w:type="spellStart"/>
       <w:r>
         <w:rPr>
           <w:i/>
@@ -445,6 +474,7 @@
         </w:rPr>
         <w:t>dialog</w:t>
       </w:r>
+      <w:proofErr w:type="spellEnd"/>
       <w:r>
         <w:rPr>
           <w:lang w:val="fr-FR"/>
@@ -663,6 +693,7 @@
         </w:rPr>
         <w:t xml:space="preserve">La lecture des sons a rapidement été fonctionnelle, tout se fait à base d’instance de </w:t>
       </w:r>
+      <w:proofErr w:type="spellStart"/>
       <w:r>
         <w:rPr>
           <w:b/>
@@ -670,11 +701,26 @@
         </w:rPr>
         <w:t>MediaPlayer</w:t>
       </w:r>
-      <w:r>
-        <w:rPr>
-          <w:lang w:val="fr-FR"/>
-        </w:rPr>
-        <w:t>. L’idée de base était de faire une liste d’instance de MedialPlayer contenant tous les sons (42 en tout) au chargement de l’application. Au départ je pensais que l’application aurait un peu de mal à tout charger d’un coup, même s’il n’y a pas beaucoup de sons et qu’ils ne pèsent pas lourd</w:t>
+      <w:proofErr w:type="spellEnd"/>
+      <w:r>
+        <w:rPr>
+          <w:lang w:val="fr-FR"/>
+        </w:rPr>
+        <w:t xml:space="preserve">. L’idée de base était de faire une liste d’instance de </w:t>
+      </w:r>
+      <w:proofErr w:type="spellStart"/>
+      <w:r>
+        <w:rPr>
+          <w:lang w:val="fr-FR"/>
+        </w:rPr>
+        <w:t>MedialPlayer</w:t>
+      </w:r>
+      <w:proofErr w:type="spellEnd"/>
+      <w:r>
+        <w:rPr>
+          <w:lang w:val="fr-FR"/>
+        </w:rPr>
+        <w:t xml:space="preserve"> contenant tous les sons (42 en tout) au chargement de l’application. Au départ je pensais que l’application aurait un peu de mal à tout charger d’un coup, même s’il n’y a pas beaucoup de sons et qu’ils ne pèsent pas lourd</w:t>
       </w:r>
       <w:r>
         <w:rPr>
@@ -693,20 +739,48 @@
         <w:rPr>
           <w:lang w:val="fr-FR"/>
         </w:rPr>
-        <w:t>Malheureusement, je me suis rendu compte d’un autre problème, une fois 30 sons différents joués, il fut impossible d’en jouer d’autres, comme si le fait d’instancier des MediaPlayer ne suffisait pas à réellement charger les sons en mémoire et qu’Android ne permet pas le chargement de plus de 30 sons simultanément.</w:t>
-      </w:r>
-    </w:p>
-    <w:p>
-      <w:pPr>
-        <w:rPr>
-          <w:lang w:val="fr-FR"/>
-        </w:rPr>
-      </w:pPr>
-      <w:r>
-        <w:rPr>
-          <w:lang w:val="fr-FR"/>
-        </w:rPr>
-        <w:t>Pour résoudre ce problème, il a fallu faire ce que je pensais faire au moment de l’optimisation, c’est-à-dire de ne créer un objet MediaPlayer qu’au moment où l’utilisateur demande de jouer le son et de le libérer après.</w:t>
+        <w:t xml:space="preserve">Malheureusement, je me suis rendu compte d’un autre problème, une fois 30 sons différents joués, il fut impossible d’en jouer d’autres, comme si le fait d’instancier des </w:t>
+      </w:r>
+      <w:proofErr w:type="spellStart"/>
+      <w:r>
+        <w:rPr>
+          <w:lang w:val="fr-FR"/>
+        </w:rPr>
+        <w:t>MediaPlayer</w:t>
+      </w:r>
+      <w:proofErr w:type="spellEnd"/>
+      <w:r>
+        <w:rPr>
+          <w:lang w:val="fr-FR"/>
+        </w:rPr>
+        <w:t xml:space="preserve"> ne suffisait pas à réellement charger les sons en mémoire et qu’Android ne permet pas le chargement de plus de 30 sons simultanément.</w:t>
+      </w:r>
+    </w:p>
+    <w:p>
+      <w:pPr>
+        <w:rPr>
+          <w:lang w:val="fr-FR"/>
+        </w:rPr>
+      </w:pPr>
+      <w:r>
+        <w:rPr>
+          <w:lang w:val="fr-FR"/>
+        </w:rPr>
+        <w:t xml:space="preserve">Pour résoudre ce problème, il a fallu faire ce que je pensais faire au moment de l’optimisation, c’est-à-dire de ne créer un objet </w:t>
+      </w:r>
+      <w:proofErr w:type="spellStart"/>
+      <w:r>
+        <w:rPr>
+          <w:lang w:val="fr-FR"/>
+        </w:rPr>
+        <w:t>MediaPlayer</w:t>
+      </w:r>
+      <w:proofErr w:type="spellEnd"/>
+      <w:r>
+        <w:rPr>
+          <w:lang w:val="fr-FR"/>
+        </w:rPr>
+        <w:t xml:space="preserve"> qu’au moment où l’utilisateur demande de jouer le son et de le libérer après.</w:t>
       </w:r>
     </w:p>
     <w:p>
@@ -733,7 +807,21 @@
         <w:rPr>
           <w:lang w:val="fr-FR"/>
         </w:rPr>
-        <w:t xml:space="preserve">Tous les sons jouables dans l’application se situent dans le dossier « raw », ils sont donc fatalement sur votre téléphone si l’application y est installée. </w:t>
+        <w:t>Tous les sons jouables dans l’application se situent dans le dossier « </w:t>
+      </w:r>
+      <w:proofErr w:type="spellStart"/>
+      <w:r>
+        <w:rPr>
+          <w:lang w:val="fr-FR"/>
+        </w:rPr>
+        <w:t>raw</w:t>
+      </w:r>
+      <w:proofErr w:type="spellEnd"/>
+      <w:r>
+        <w:rPr>
+          <w:lang w:val="fr-FR"/>
+        </w:rPr>
+        <w:t xml:space="preserve"> », ils sont donc fatalement sur votre téléphone si l’application y est installée. </w:t>
       </w:r>
       <w:r>
         <w:rPr>
@@ -741,6 +829,7 @@
         </w:rPr>
         <w:t xml:space="preserve">J’ai donc assez vite trouvé qu’il suffisait d’utiliser la méthode </w:t>
       </w:r>
+      <w:proofErr w:type="spellStart"/>
       <w:r>
         <w:rPr>
           <w:i/>
@@ -748,18 +837,28 @@
         </w:rPr>
         <w:t>setActualDefaultRingtoneUri</w:t>
       </w:r>
+      <w:proofErr w:type="spellEnd"/>
       <w:r>
         <w:rPr>
           <w:lang w:val="fr-FR"/>
         </w:rPr>
         <w:t xml:space="preserve"> du </w:t>
       </w:r>
+      <w:proofErr w:type="spellStart"/>
       <w:r>
         <w:rPr>
           <w:b/>
           <w:lang w:val="fr-FR"/>
         </w:rPr>
-        <w:t xml:space="preserve">RingtoneManager </w:t>
+        <w:t>RingtoneManager</w:t>
+      </w:r>
+      <w:proofErr w:type="spellEnd"/>
+      <w:r>
+        <w:rPr>
+          <w:b/>
+          <w:lang w:val="fr-FR"/>
+        </w:rPr>
+        <w:t xml:space="preserve"> </w:t>
       </w:r>
       <w:r>
         <w:rPr>
@@ -778,20 +877,98 @@
         <w:rPr>
           <w:lang w:val="fr-FR"/>
         </w:rPr>
-        <w:t>Malheureusement, on se rend assez vite compte que si l’URI donnée en paramètre pointe sur un fichier contenu dans votre dossier « raw », Android ne sera pas capable d’en faire une sonnerie/notification.</w:t>
-      </w:r>
-    </w:p>
-    <w:p>
-      <w:pPr>
-        <w:rPr>
-          <w:lang w:val="fr-FR"/>
-        </w:rPr>
-      </w:pPr>
-      <w:r>
-        <w:rPr>
-          <w:lang w:val="fr-FR"/>
-        </w:rPr>
-        <w:t>Après quelques recherches sur internet, il s’avère qu’il est obligatoire de copier le fichier son à un autre emplacement de la mémoire du téléphone pour qu’il puisse être affecté en tant que sonnerie/notification. Ce qui, en plus d’être assez laborieux (on doit tout faire à la main avec des FileInputStream/FileOutputStream, je n’ai pas trouvé de méthode magique « FileManager.CopyFile(File file, URI dest) »), nous oblige à rajouter des droits supplémentaire</w:t>
+        <w:t>Malheureusement, on se rend assez vite compte que si l’URI donnée en paramètre pointe sur un fichier contenu dans votre dossier « </w:t>
+      </w:r>
+      <w:proofErr w:type="spellStart"/>
+      <w:r>
+        <w:rPr>
+          <w:lang w:val="fr-FR"/>
+        </w:rPr>
+        <w:t>raw</w:t>
+      </w:r>
+      <w:proofErr w:type="spellEnd"/>
+      <w:r>
+        <w:rPr>
+          <w:lang w:val="fr-FR"/>
+        </w:rPr>
+        <w:t> », Android ne sera pas capable d’en faire une sonnerie/notification.</w:t>
+      </w:r>
+    </w:p>
+    <w:p>
+      <w:pPr>
+        <w:rPr>
+          <w:lang w:val="fr-FR"/>
+        </w:rPr>
+      </w:pPr>
+      <w:r>
+        <w:rPr>
+          <w:lang w:val="fr-FR"/>
+        </w:rPr>
+        <w:t xml:space="preserve">Après quelques recherches sur internet, il s’avère qu’il est obligatoire de copier le fichier son à un autre emplacement de la mémoire du téléphone pour qu’il puisse être affecté en tant que sonnerie/notification. Ce qui, en plus d’être assez laborieux (on doit tout faire à la main avec des </w:t>
+      </w:r>
+      <w:proofErr w:type="spellStart"/>
+      <w:r>
+        <w:rPr>
+          <w:lang w:val="fr-FR"/>
+        </w:rPr>
+        <w:t>FileInputStream</w:t>
+      </w:r>
+      <w:proofErr w:type="spellEnd"/>
+      <w:r>
+        <w:rPr>
+          <w:lang w:val="fr-FR"/>
+        </w:rPr>
+        <w:t>/</w:t>
+      </w:r>
+      <w:proofErr w:type="spellStart"/>
+      <w:r>
+        <w:rPr>
+          <w:lang w:val="fr-FR"/>
+        </w:rPr>
+        <w:t>FileOutputStream</w:t>
+      </w:r>
+      <w:proofErr w:type="spellEnd"/>
+      <w:r>
+        <w:rPr>
+          <w:lang w:val="fr-FR"/>
+        </w:rPr>
+        <w:t>, je n’ai pas trouvé de méthode magique « </w:t>
+      </w:r>
+      <w:proofErr w:type="spellStart"/>
+      <w:proofErr w:type="gramStart"/>
+      <w:r>
+        <w:rPr>
+          <w:lang w:val="fr-FR"/>
+        </w:rPr>
+        <w:t>FileManager.CopyFile</w:t>
+      </w:r>
+      <w:proofErr w:type="spellEnd"/>
+      <w:r>
+        <w:rPr>
+          <w:lang w:val="fr-FR"/>
+        </w:rPr>
+        <w:t>(</w:t>
+      </w:r>
+      <w:proofErr w:type="gramEnd"/>
+      <w:r>
+        <w:rPr>
+          <w:lang w:val="fr-FR"/>
+        </w:rPr>
+        <w:t xml:space="preserve">File file, URI </w:t>
+      </w:r>
+      <w:proofErr w:type="spellStart"/>
+      <w:r>
+        <w:rPr>
+          <w:lang w:val="fr-FR"/>
+        </w:rPr>
+        <w:t>dest</w:t>
+      </w:r>
+      <w:proofErr w:type="spellEnd"/>
+      <w:r>
+        <w:rPr>
+          <w:lang w:val="fr-FR"/>
+        </w:rPr>
+        <w:t>) »), nous oblige à rajouter des droits supplémentaire</w:t>
       </w:r>
       <w:r>
         <w:rPr>
@@ -805,6 +982,69 @@
         </w:rPr>
         <w:t xml:space="preserve"> à notre application pour avoir accès en écriture à la mémoire interne du téléphone. Ce qui est vraiment ridicule et peut faire peur aux utilisateurs. Vu les fonctionnalités de l’application, on est en droit de se demander pour quelle raison cette application voudrait écrire dans la mémoire ?!</w:t>
       </w:r>
+    </w:p>
+    <w:p>
+      <w:pPr>
+        <w:pStyle w:val="Titre2"/>
+        <w:rPr>
+          <w:lang w:val="fr-FR"/>
+        </w:rPr>
+      </w:pPr>
+      <w:proofErr w:type="spellStart"/>
+      <w:r>
+        <w:rPr>
+          <w:lang w:val="fr-FR"/>
+        </w:rPr>
+        <w:t>Itent</w:t>
+      </w:r>
+      <w:proofErr w:type="spellEnd"/>
+      <w:r>
+        <w:rPr>
+          <w:lang w:val="fr-FR"/>
+        </w:rPr>
+        <w:t xml:space="preserve"> avec Facebook</w:t>
+      </w:r>
+    </w:p>
+    <w:p>
+      <w:pPr>
+        <w:rPr>
+          <w:lang w:val="fr-FR"/>
+        </w:rPr>
+      </w:pPr>
+      <w:r>
+        <w:rPr>
+          <w:lang w:val="fr-FR"/>
+        </w:rPr>
+        <w:t>Contrairement à beaucoup d’autres applications comme Twitter, Google+, Gmail, etc… l’application Facebook ne supporte pas le pré remplissage des champs, il ne m’a malheureusement pas été possible de proposer un service équivalent pour ce réseau social. (</w:t>
+      </w:r>
+      <w:proofErr w:type="gramStart"/>
+      <w:r>
+        <w:rPr>
+          <w:b/>
+          <w:lang w:val="fr-FR"/>
+        </w:rPr>
+        <w:t>source</w:t>
+      </w:r>
+      <w:proofErr w:type="gramEnd"/>
+      <w:r>
+        <w:rPr>
+          <w:lang w:val="fr-FR"/>
+        </w:rPr>
+        <w:t xml:space="preserve"> : </w:t>
+      </w:r>
+      <w:hyperlink r:id="rId12" w:history="1">
+        <w:r>
+          <w:rPr>
+            <w:rStyle w:val="Lienhypertexte"/>
+          </w:rPr>
+          <w:t>https://developers.facebook.com/bugs/332619626816423</w:t>
+        </w:r>
+      </w:hyperlink>
+      <w:r>
+        <w:t>)</w:t>
+      </w:r>
+      <w:bookmarkStart w:id="0" w:name="_GoBack"/>
+      <w:bookmarkEnd w:id="0"/>
     </w:p>
     <w:p>
       <w:pPr>
@@ -907,7 +1147,23 @@
           <w:b/>
           <w:lang w:val="fr-FR"/>
         </w:rPr>
-        <w:t>Google Play Developer Console </w:t>
+        <w:t xml:space="preserve">Google Play </w:t>
+      </w:r>
+      <w:proofErr w:type="spellStart"/>
+      <w:r>
+        <w:rPr>
+          <w:b/>
+          <w:lang w:val="fr-FR"/>
+        </w:rPr>
+        <w:t>Developer</w:t>
+      </w:r>
+      <w:proofErr w:type="spellEnd"/>
+      <w:r>
+        <w:rPr>
+          <w:b/>
+          <w:lang w:val="fr-FR"/>
+        </w:rPr>
+        <w:t xml:space="preserve"> Console </w:t>
       </w:r>
       <w:r>
         <w:rPr>
@@ -933,108 +1189,6 @@
             <wp:extent cx="6554831" cy="1504950"/>
             <wp:effectExtent l="0" t="0" r="0" b="0"/>
             <wp:docPr id="1" name="Image 1"/>
-            <wp:cNvGraphicFramePr>
-              <a:graphicFrameLocks xmlns:a="http://schemas.openxmlformats.org/drawingml/2006/main" noChangeAspect="1"/>
-            </wp:cNvGraphicFramePr>
-            <a:graphic xmlns:a="http://schemas.openxmlformats.org/drawingml/2006/main">
-              <a:graphicData uri="http://schemas.openxmlformats.org/drawingml/2006/picture">
-                <pic:pic xmlns:pic="http://schemas.openxmlformats.org/drawingml/2006/picture">
-                  <pic:nvPicPr>
-                    <pic:cNvPr id="1" name=""/>
-                    <pic:cNvPicPr/>
-                  </pic:nvPicPr>
-                  <pic:blipFill>
-                    <a:blip r:embed="rId12"/>
-                    <a:stretch>
-                      <a:fillRect/>
-                    </a:stretch>
-                  </pic:blipFill>
-                  <pic:spPr>
-                    <a:xfrm>
-                      <a:off x="0" y="0"/>
-                      <a:ext cx="6554831" cy="1504950"/>
-                    </a:xfrm>
-                    <a:prstGeom prst="rect">
-                      <a:avLst/>
-                    </a:prstGeom>
-                  </pic:spPr>
-                </pic:pic>
-              </a:graphicData>
-            </a:graphic>
-          </wp:inline>
-        </w:drawing>
-      </w:r>
-    </w:p>
-    <w:p>
-      <w:pPr>
-        <w:rPr>
-          <w:lang w:val="fr-FR"/>
-        </w:rPr>
-      </w:pPr>
-      <w:r>
-        <w:rPr>
-          <w:lang w:val="fr-FR"/>
-        </w:rPr>
-        <w:t>C’est à partir de là qu’il est possible d’ajouter de nouvelles applications, mais c’est aussi là que vous aurez toutes les informations concernant les applications déjà publiées sur le Google Play Store.</w:t>
-      </w:r>
-    </w:p>
-    <w:p>
-      <w:pPr>
-        <w:rPr>
-          <w:lang w:val="fr-FR"/>
-        </w:rPr>
-      </w:pPr>
-      <w:r>
-        <w:rPr>
-          <w:lang w:val="fr-FR"/>
-        </w:rPr>
-        <w:t>A l’ajout d’une nouvelle application, vous aurez à rentrer tout un tas d’informations allant de sa description à sa classification en passant par la possibilité d’ajouté des screenshots de l’application différents en fonction du support (téléphone, tablette 7 pouces et tablette 10 pouces). A noter qu’une icône haute résolution (512x512) est obligatoire pour publier l’application.</w:t>
-      </w:r>
-    </w:p>
-    <w:p>
-      <w:pPr>
-        <w:rPr>
-          <w:lang w:val="fr-FR"/>
-        </w:rPr>
-      </w:pPr>
-      <w:r>
-        <w:rPr>
-          <w:lang w:val="fr-FR"/>
-        </w:rPr>
-        <w:t>Ce qui est intéressant, c’est que la gestion des langues est très bien intégrée et qu’il vous est possible de définir des valeurs différentes pour chaque champ en fonction de la langue choisie.</w:t>
-      </w:r>
-    </w:p>
-    <w:p>
-      <w:pPr>
-        <w:rPr>
-          <w:lang w:val="fr-FR"/>
-        </w:rPr>
-      </w:pPr>
-      <w:r>
-        <w:rPr>
-          <w:lang w:val="fr-FR"/>
-        </w:rPr>
-        <w:t>N’ayant pas de compte marchand, je n’ai pas pu tester la gestion des applications payantes, mais il y a toute une partie dédiée à cela, de même pour les services et API.</w:t>
-      </w:r>
-    </w:p>
-    <w:p>
-      <w:pPr>
-        <w:jc w:val="center"/>
-        <w:rPr>
-          <w:lang w:val="fr-FR"/>
-        </w:rPr>
-      </w:pPr>
-      <w:r>
-        <w:rPr>
-          <w:noProof/>
-          <w:lang w:val="fr-FR" w:eastAsia="fr-FR"/>
-        </w:rPr>
-        <w:lastRenderedPageBreak/>
-        <w:drawing>
-          <wp:inline distT="0" distB="0" distL="0" distR="0" wp14:anchorId="1F8757C7" wp14:editId="263F3454">
-            <wp:extent cx="6032310" cy="3530449"/>
-            <wp:effectExtent l="0" t="0" r="6985" b="0"/>
-            <wp:docPr id="2" name="Image 2"/>
             <wp:cNvGraphicFramePr>
               <a:graphicFrameLocks xmlns:a="http://schemas.openxmlformats.org/drawingml/2006/main" noChangeAspect="1"/>
             </wp:cNvGraphicFramePr>
@@ -1054,6 +1208,136 @@
                   <pic:spPr>
                     <a:xfrm>
                       <a:off x="0" y="0"/>
+                      <a:ext cx="6554831" cy="1504950"/>
+                    </a:xfrm>
+                    <a:prstGeom prst="rect">
+                      <a:avLst/>
+                    </a:prstGeom>
+                  </pic:spPr>
+                </pic:pic>
+              </a:graphicData>
+            </a:graphic>
+          </wp:inline>
+        </w:drawing>
+      </w:r>
+    </w:p>
+    <w:p>
+      <w:pPr>
+        <w:rPr>
+          <w:lang w:val="fr-FR"/>
+        </w:rPr>
+      </w:pPr>
+      <w:r>
+        <w:rPr>
+          <w:lang w:val="fr-FR"/>
+        </w:rPr>
+        <w:t xml:space="preserve">C’est à partir de là qu’il est possible d’ajouter de nouvelles applications, mais c’est aussi là que vous aurez </w:t>
+      </w:r>
+      <w:proofErr w:type="gramStart"/>
+      <w:r>
+        <w:rPr>
+          <w:lang w:val="fr-FR"/>
+        </w:rPr>
+        <w:t>toutes</w:t>
+      </w:r>
+      <w:proofErr w:type="gramEnd"/>
+      <w:r>
+        <w:rPr>
+          <w:lang w:val="fr-FR"/>
+        </w:rPr>
+        <w:t xml:space="preserve"> les informations concernant les applications déjà publiées sur le Google Play Store.</w:t>
+      </w:r>
+    </w:p>
+    <w:p>
+      <w:pPr>
+        <w:rPr>
+          <w:lang w:val="fr-FR"/>
+        </w:rPr>
+      </w:pPr>
+      <w:r>
+        <w:rPr>
+          <w:lang w:val="fr-FR"/>
+        </w:rPr>
+        <w:t xml:space="preserve">A l’ajout d’une nouvelle application, vous aurez à rentrer tout un tas d’informations allant de sa description à sa classification en passant par la possibilité d’ajouté des </w:t>
+      </w:r>
+      <w:proofErr w:type="spellStart"/>
+      <w:r>
+        <w:rPr>
+          <w:lang w:val="fr-FR"/>
+        </w:rPr>
+        <w:t>screenshots</w:t>
+      </w:r>
+      <w:proofErr w:type="spellEnd"/>
+      <w:r>
+        <w:rPr>
+          <w:lang w:val="fr-FR"/>
+        </w:rPr>
+        <w:t xml:space="preserve"> de l’application différents en fonction du support (téléphone, tablette 7 pouces et tablette 10 pouces). A noter qu’une icône haute résolution (512x512) est obligatoire pour publier l’application.</w:t>
+      </w:r>
+    </w:p>
+    <w:p>
+      <w:pPr>
+        <w:rPr>
+          <w:lang w:val="fr-FR"/>
+        </w:rPr>
+      </w:pPr>
+      <w:r>
+        <w:rPr>
+          <w:lang w:val="fr-FR"/>
+        </w:rPr>
+        <w:t>Ce qui est intéressant, c’est que la gestion des langues est très bien intégrée et qu’il vous est possible de définir des valeurs différentes pour chaque champ en fonction de la langue choisie.</w:t>
+      </w:r>
+    </w:p>
+    <w:p>
+      <w:pPr>
+        <w:rPr>
+          <w:lang w:val="fr-FR"/>
+        </w:rPr>
+      </w:pPr>
+      <w:r>
+        <w:rPr>
+          <w:lang w:val="fr-FR"/>
+        </w:rPr>
+        <w:t>N’ayant pas de compte marchand, je n’ai pas pu tester la gestion des applications payantes, mais il y a toute une partie dédiée à cela, de même pour les services et API.</w:t>
+      </w:r>
+    </w:p>
+    <w:p>
+      <w:pPr>
+        <w:jc w:val="center"/>
+        <w:rPr>
+          <w:lang w:val="fr-FR"/>
+        </w:rPr>
+      </w:pPr>
+      <w:r>
+        <w:rPr>
+          <w:noProof/>
+          <w:lang w:val="fr-FR" w:eastAsia="fr-FR"/>
+        </w:rPr>
+        <w:lastRenderedPageBreak/>
+        <w:drawing>
+          <wp:inline distT="0" distB="0" distL="0" distR="0" wp14:anchorId="1F8757C7" wp14:editId="263F3454">
+            <wp:extent cx="6032310" cy="3530449"/>
+            <wp:effectExtent l="0" t="0" r="6985" b="0"/>
+            <wp:docPr id="2" name="Image 2"/>
+            <wp:cNvGraphicFramePr>
+              <a:graphicFrameLocks xmlns:a="http://schemas.openxmlformats.org/drawingml/2006/main" noChangeAspect="1"/>
+            </wp:cNvGraphicFramePr>
+            <a:graphic xmlns:a="http://schemas.openxmlformats.org/drawingml/2006/main">
+              <a:graphicData uri="http://schemas.openxmlformats.org/drawingml/2006/picture">
+                <pic:pic xmlns:pic="http://schemas.openxmlformats.org/drawingml/2006/picture">
+                  <pic:nvPicPr>
+                    <pic:cNvPr id="1" name=""/>
+                    <pic:cNvPicPr/>
+                  </pic:nvPicPr>
+                  <pic:blipFill>
+                    <a:blip r:embed="rId14"/>
+                    <a:stretch>
+                      <a:fillRect/>
+                    </a:stretch>
+                  </pic:blipFill>
+                  <pic:spPr>
+                    <a:xfrm>
+                      <a:off x="0" y="0"/>
                       <a:ext cx="6145090" cy="3596454"/>
                     </a:xfrm>
                     <a:prstGeom prst="rect">
@@ -1141,6 +1425,8 @@
       <w:pPr>
         <w:pStyle w:val="Code"/>
       </w:pPr>
+      <w:proofErr w:type="spellStart"/>
+      <w:proofErr w:type="gramStart"/>
       <w:r>
         <w:rPr>
           <w:color w:val="B89C91" w:themeColor="accent5" w:themeTint="99"/>
@@ -1150,12 +1436,14 @@
       <w:r>
         <w:t>:</w:t>
       </w:r>
+      <w:proofErr w:type="gramEnd"/>
       <w:r>
         <w:rPr>
           <w:color w:val="0070C0"/>
         </w:rPr>
         <w:t>debuggable</w:t>
       </w:r>
+      <w:proofErr w:type="spellEnd"/>
       <w:r>
         <w:t>=</w:t>
       </w:r>
@@ -1256,7 +1544,7 @@
                     <pic:cNvPicPr/>
                   </pic:nvPicPr>
                   <pic:blipFill>
-                    <a:blip r:embed="rId14">
+                    <a:blip r:embed="rId15">
                       <a:extLst>
                         <a:ext uri="{28A0092B-C50C-407E-A947-70E740481C1C}">
                           <a14:useLocalDpi xmlns:a14="http://schemas.microsoft.com/office/drawing/2010/main" val="0"/>
@@ -1348,7 +1636,7 @@
                     <pic:cNvPicPr/>
                   </pic:nvPicPr>
                   <pic:blipFill>
-                    <a:blip r:embed="rId15"/>
+                    <a:blip r:embed="rId16"/>
                     <a:stretch>
                       <a:fillRect/>
                     </a:stretch>
@@ -1470,7 +1758,7 @@
                     <pic:cNvPicPr/>
                   </pic:nvPicPr>
                   <pic:blipFill>
-                    <a:blip r:embed="rId16"/>
+                    <a:blip r:embed="rId17"/>
                     <a:stretch>
                       <a:fillRect/>
                     </a:stretch>
@@ -1509,8 +1797,6 @@
         </w:rPr>
         <w:t>,</w:t>
       </w:r>
-      <w:bookmarkStart w:id="0" w:name="_GoBack"/>
-      <w:bookmarkEnd w:id="0"/>
       <w:r>
         <w:rPr>
           <w:lang w:val="fr-FR"/>
@@ -1546,7 +1832,7 @@
                     <pic:cNvPicPr/>
                   </pic:nvPicPr>
                   <pic:blipFill>
-                    <a:blip r:embed="rId17"/>
+                    <a:blip r:embed="rId18"/>
                     <a:stretch>
                       <a:fillRect/>
                     </a:stretch>

</xml_diff>